<commit_message>
Finished Lab3&4 write up report
</commit_message>
<xml_diff>
--- a/Lab_4_writeup assignment.docx
+++ b/Lab_4_writeup assignment.docx
@@ -224,6 +224,38 @@
           <w:lang w:val="en-US"/>
         </w:rPr>
       </w:pPr>
+      <w:r>
+        <w:rPr>
+          <w:lang w:val="en-US"/>
+        </w:rPr>
+        <w:t xml:space="preserve">Firstly, it processes the input into a format than the model can read, then tokenization the pre-processing data. Secondly, the model will try to understand that </w:t>
+      </w:r>
+      <w:r>
+        <w:rPr>
+          <w:rFonts w:hint="eastAsia"/>
+          <w:lang w:val="en-US"/>
+        </w:rPr>
+        <w:t>co</w:t>
+      </w:r>
+      <w:r>
+        <w:rPr>
+          <w:lang w:val="en-US"/>
+        </w:rPr>
+        <w:t>ntent which based on the transformer. thirdly, it will generate response via strategies decode and processing the post. Finally, the output will return to the client</w:t>
+      </w:r>
+      <w:r>
+        <w:rPr>
+          <w:rFonts w:hint="eastAsia"/>
+          <w:lang w:val="en-US"/>
+        </w:rPr>
+        <w:t>-</w:t>
+      </w:r>
+      <w:r>
+        <w:rPr>
+          <w:lang w:val="en-US"/>
+        </w:rPr>
+        <w:t xml:space="preserve">end which make it readable. </w:t>
+      </w:r>
     </w:p>
     <w:p>
       <w:pPr>
@@ -247,9 +279,16 @@
     <w:p>
       <w:pPr>
         <w:rPr>
+          <w:rFonts w:hint="eastAsia"/>
           <w:lang w:val="en-US"/>
         </w:rPr>
       </w:pPr>
+      <w:r>
+        <w:rPr>
+          <w:lang w:val="en-US"/>
+        </w:rPr>
+        <w:t>In the understand of context, they used embedding function to vectorize the content and calculating Cos similarity.</w:t>
+      </w:r>
     </w:p>
     <w:p>
       <w:pPr>
@@ -276,6 +315,67 @@
           <w:lang w:val="en-US"/>
         </w:rPr>
       </w:pPr>
+      <w:r>
+        <w:rPr>
+          <w:lang w:val="en-US"/>
+        </w:rPr>
+        <w:lastRenderedPageBreak/>
+        <w:t xml:space="preserve">My chatbot </w:t>
+      </w:r>
+      <w:r>
+        <w:rPr>
+          <w:lang w:val="en-US"/>
+        </w:rPr>
+        <w:t>based</w:t>
+      </w:r>
+      <w:r>
+        <w:rPr>
+          <w:lang w:val="en-US"/>
+        </w:rPr>
+        <w:t xml:space="preserve"> on Pass, which use cloud service from </w:t>
+      </w:r>
+      <w:proofErr w:type="spellStart"/>
+      <w:r>
+        <w:rPr>
+          <w:lang w:val="en-US"/>
+        </w:rPr>
+        <w:t>OpenAI</w:t>
+      </w:r>
+      <w:proofErr w:type="spellEnd"/>
+      <w:r>
+        <w:rPr>
+          <w:lang w:val="en-US"/>
+        </w:rPr>
+        <w:t xml:space="preserve"> API, Our university had brought their service to construct a educational </w:t>
+      </w:r>
+      <w:proofErr w:type="spellStart"/>
+      <w:r>
+        <w:rPr>
+          <w:lang w:val="en-US"/>
+        </w:rPr>
+        <w:t>ChatGPT</w:t>
+      </w:r>
+      <w:proofErr w:type="spellEnd"/>
+      <w:r>
+        <w:rPr>
+          <w:lang w:val="en-US"/>
+        </w:rPr>
+        <w:t xml:space="preserve">, moreover they provide HKBU </w:t>
+      </w:r>
+      <w:proofErr w:type="spellStart"/>
+      <w:r>
+        <w:rPr>
+          <w:lang w:val="en-US"/>
+        </w:rPr>
+        <w:t>ChatGPT's</w:t>
+      </w:r>
+      <w:proofErr w:type="spellEnd"/>
+      <w:r>
+        <w:rPr>
+          <w:lang w:val="en-US"/>
+        </w:rPr>
+        <w:t xml:space="preserve"> API to let our student access it.</w:t>
+      </w:r>
     </w:p>
     <w:p>
       <w:pPr>
@@ -294,13 +394,51 @@
           <w:lang w:val="en-US"/>
         </w:rPr>
         <w:t>Training and Evaluation</w:t>
+      </w:r>
+    </w:p>
+    <w:p>
+      <w:pPr>
+        <w:rPr>
+          <w:lang w:val="en-US"/>
+        </w:rPr>
+      </w:pPr>
+      <w:r>
+        <w:rPr>
+          <w:lang w:val="en-US"/>
+        </w:rPr>
+        <w:t>Curr</w:t>
+      </w:r>
+      <w:r>
+        <w:rPr>
+          <w:rFonts w:hint="eastAsia"/>
+          <w:lang w:val="en-US"/>
+        </w:rPr>
+        <w:t>ently</w:t>
+      </w:r>
+      <w:r>
+        <w:rPr>
+          <w:lang w:val="en-US"/>
+        </w:rPr>
+        <w:t>, our Lab3 and 4, did not require to Training and evaluation the GPT model which we imp</w:t>
+      </w:r>
+      <w:r>
+        <w:rPr>
+          <w:rFonts w:hint="eastAsia"/>
+          <w:lang w:val="en-US"/>
+        </w:rPr>
+        <w:t>le</w:t>
+      </w:r>
+      <w:r>
+        <w:rPr>
+          <w:lang w:val="en-US"/>
+        </w:rPr>
+        <w:t>mented.</w:t>
       </w:r>
     </w:p>
     <w:p/>
     <w:p/>
     <w:p>
       <w:r>
-        <w:lastRenderedPageBreak/>
         <w:t xml:space="preserve">2. Explain how do your chatbot handle the </w:t>
       </w:r>
       <w:bookmarkStart w:id="2" w:name="OLE_LINK3"/>
@@ -313,50 +451,8 @@
       </w:r>
     </w:p>
     <w:p>
-      <w:pPr>
-        <w:rPr>
-          <w:lang w:val="en-US"/>
-        </w:rPr>
-      </w:pPr>
-      <w:r>
-        <w:rPr>
-          <w:lang w:val="en-US"/>
-        </w:rPr>
-        <w:t xml:space="preserve">you have said xxx </w:t>
-      </w:r>
-      <w:proofErr w:type="spellStart"/>
-      <w:proofErr w:type="gramStart"/>
-      <w:r>
-        <w:rPr>
-          <w:lang w:val="en-US"/>
-        </w:rPr>
-        <w:t>xtime</w:t>
-      </w:r>
-      <w:proofErr w:type="spellEnd"/>
-      <w:proofErr w:type="gramEnd"/>
-    </w:p>
-    <w:p/>
-    <w:p>
-      <w:r>
-        <w:t xml:space="preserve">3. Update your code so that when user type </w:t>
-      </w:r>
-      <w:r>
-        <w:rPr>
-          <w:u w:val="single"/>
-        </w:rPr>
-        <w:t>/hello Kevin</w:t>
-      </w:r>
-      <w:r>
-        <w:t xml:space="preserve"> , it will reply </w:t>
-      </w:r>
-      <w:r>
-        <w:rPr>
-          <w:u w:val="single"/>
-        </w:rPr>
-        <w:t>Good day, Kevin!</w:t>
-      </w:r>
-      <w:r>
-        <w:t xml:space="preserve"> . Write down the change you have made.</w:t>
+      <w:r>
+        <w:t>In chatbot.py. we customized the special Q&amp;A by following command:</w:t>
       </w:r>
     </w:p>
     <w:p>
@@ -488,28 +584,6 @@
         </w:rPr>
         <w:t>))</w:t>
       </w:r>
-      <w:r>
-        <w:rPr>
-          <w:rFonts w:ascii="Menlo" w:eastAsia="Times New Roman" w:hAnsi="Menlo" w:cs="Menlo"/>
-          <w:color w:val="7CA668"/>
-          <w:kern w:val="0"/>
-          <w:sz w:val="30"/>
-          <w:szCs w:val="30"/>
-          <w14:ligatures w14:val="none"/>
-        </w:rPr>
-        <w:t xml:space="preserve">#Corresponding </w:t>
-      </w:r>
-      <w:r>
-        <w:rPr>
-          <w:rFonts w:ascii="Menlo" w:eastAsia="Times New Roman" w:hAnsi="Menlo" w:cs="Menlo"/>
-          <w:color w:val="7CA668"/>
-          <w:kern w:val="0"/>
-          <w:sz w:val="30"/>
-          <w:szCs w:val="30"/>
-          <w14:ligatures w14:val="none"/>
-        </w:rPr>
-        <w:t>to below.</w:t>
-      </w:r>
     </w:p>
     <w:p/>
     <w:p>
@@ -815,7 +889,514 @@
     </w:p>
     <w:p/>
     <w:p>
-      <w:r>
+      <w:pPr>
+        <w:rPr>
+          <w:lang w:val="en-US"/>
+        </w:rPr>
+      </w:pPr>
+      <w:r>
+        <w:t xml:space="preserve">Using dispatcher function can </w:t>
+      </w:r>
+      <w:r>
+        <w:t>implement</w:t>
+      </w:r>
+      <w:r>
+        <w:rPr>
+          <w:rFonts w:hint="eastAsia"/>
+        </w:rPr>
+        <w:t xml:space="preserve"> </w:t>
+      </w:r>
+      <w:r>
+        <w:rPr>
+          <w:lang w:val="en-US"/>
+        </w:rPr>
+        <w:t>this special function.</w:t>
+      </w:r>
+    </w:p>
+    <w:p>
+      <w:r>
+        <w:t xml:space="preserve">3. Update your code so that when user type </w:t>
+      </w:r>
+      <w:r>
+        <w:rPr>
+          <w:u w:val="single"/>
+        </w:rPr>
+        <w:t>/hello Kevin</w:t>
+      </w:r>
+      <w:r>
+        <w:t xml:space="preserve"> , it will reply </w:t>
+      </w:r>
+      <w:r>
+        <w:rPr>
+          <w:u w:val="single"/>
+        </w:rPr>
+        <w:t>Good day, Kevin!</w:t>
+      </w:r>
+      <w:r>
+        <w:t xml:space="preserve"> . Write down the change you have made.</w:t>
+      </w:r>
+    </w:p>
+    <w:p>
+      <w:pPr>
+        <w:shd w:val="clear" w:color="auto" w:fill="000000"/>
+        <w:spacing w:after="0" w:line="450" w:lineRule="atLeast"/>
+        <w:rPr>
+          <w:rFonts w:ascii="Menlo" w:eastAsia="Times New Roman" w:hAnsi="Menlo" w:cs="Menlo"/>
+          <w:color w:val="FFFFFF"/>
+          <w:kern w:val="0"/>
+          <w:sz w:val="30"/>
+          <w:szCs w:val="30"/>
+          <w14:ligatures w14:val="none"/>
+        </w:rPr>
+      </w:pPr>
+      <w:proofErr w:type="spellStart"/>
+      <w:r>
+        <w:rPr>
+          <w:rFonts w:ascii="Menlo" w:eastAsia="Times New Roman" w:hAnsi="Menlo" w:cs="Menlo"/>
+          <w:color w:val="9CDCFE"/>
+          <w:kern w:val="0"/>
+          <w:sz w:val="30"/>
+          <w:szCs w:val="30"/>
+          <w14:ligatures w14:val="none"/>
+        </w:rPr>
+        <w:t>dispatcher</w:t>
+      </w:r>
+      <w:r>
+        <w:rPr>
+          <w:rFonts w:ascii="Menlo" w:eastAsia="Times New Roman" w:hAnsi="Menlo" w:cs="Menlo"/>
+          <w:color w:val="FFFFFF"/>
+          <w:kern w:val="0"/>
+          <w:sz w:val="30"/>
+          <w:szCs w:val="30"/>
+          <w14:ligatures w14:val="none"/>
+        </w:rPr>
+        <w:t>.</w:t>
+      </w:r>
+      <w:r>
+        <w:rPr>
+          <w:rFonts w:ascii="Menlo" w:eastAsia="Times New Roman" w:hAnsi="Menlo" w:cs="Menlo"/>
+          <w:color w:val="DCDCAA"/>
+          <w:kern w:val="0"/>
+          <w:sz w:val="30"/>
+          <w:szCs w:val="30"/>
+          <w14:ligatures w14:val="none"/>
+        </w:rPr>
+        <w:t>add_handler</w:t>
+      </w:r>
+      <w:proofErr w:type="spellEnd"/>
+      <w:r>
+        <w:rPr>
+          <w:rFonts w:ascii="Menlo" w:eastAsia="Times New Roman" w:hAnsi="Menlo" w:cs="Menlo"/>
+          <w:color w:val="FFFFFF"/>
+          <w:kern w:val="0"/>
+          <w:sz w:val="30"/>
+          <w:szCs w:val="30"/>
+          <w14:ligatures w14:val="none"/>
+        </w:rPr>
+        <w:t>(</w:t>
+      </w:r>
+      <w:proofErr w:type="spellStart"/>
+      <w:r>
+        <w:rPr>
+          <w:rFonts w:ascii="Menlo" w:eastAsia="Times New Roman" w:hAnsi="Menlo" w:cs="Menlo"/>
+          <w:color w:val="4EC9B0"/>
+          <w:kern w:val="0"/>
+          <w:sz w:val="30"/>
+          <w:szCs w:val="30"/>
+          <w14:ligatures w14:val="none"/>
+        </w:rPr>
+        <w:t>CommandHandler</w:t>
+      </w:r>
+      <w:proofErr w:type="spellEnd"/>
+      <w:r>
+        <w:rPr>
+          <w:rFonts w:ascii="Menlo" w:eastAsia="Times New Roman" w:hAnsi="Menlo" w:cs="Menlo"/>
+          <w:color w:val="FFFFFF"/>
+          <w:kern w:val="0"/>
+          <w:sz w:val="30"/>
+          <w:szCs w:val="30"/>
+          <w14:ligatures w14:val="none"/>
+        </w:rPr>
+        <w:t>(</w:t>
+      </w:r>
+      <w:r>
+        <w:rPr>
+          <w:rFonts w:ascii="Menlo" w:eastAsia="Times New Roman" w:hAnsi="Menlo" w:cs="Menlo"/>
+          <w:color w:val="CE9178"/>
+          <w:kern w:val="0"/>
+          <w:sz w:val="30"/>
+          <w:szCs w:val="30"/>
+          <w14:ligatures w14:val="none"/>
+        </w:rPr>
+        <w:t>"hello"</w:t>
+      </w:r>
+      <w:r>
+        <w:rPr>
+          <w:rFonts w:ascii="Menlo" w:eastAsia="Times New Roman" w:hAnsi="Menlo" w:cs="Menlo"/>
+          <w:color w:val="FFFFFF"/>
+          <w:kern w:val="0"/>
+          <w:sz w:val="30"/>
+          <w:szCs w:val="30"/>
+          <w14:ligatures w14:val="none"/>
+        </w:rPr>
+        <w:t xml:space="preserve">, </w:t>
+      </w:r>
+      <w:proofErr w:type="spellStart"/>
+      <w:r>
+        <w:rPr>
+          <w:rFonts w:ascii="Menlo" w:eastAsia="Times New Roman" w:hAnsi="Menlo" w:cs="Menlo"/>
+          <w:color w:val="DCDCAA"/>
+          <w:kern w:val="0"/>
+          <w:sz w:val="30"/>
+          <w:szCs w:val="30"/>
+          <w14:ligatures w14:val="none"/>
+        </w:rPr>
+        <w:t>kevin_command</w:t>
+      </w:r>
+      <w:proofErr w:type="spellEnd"/>
+      <w:r>
+        <w:rPr>
+          <w:rFonts w:ascii="Menlo" w:eastAsia="Times New Roman" w:hAnsi="Menlo" w:cs="Menlo"/>
+          <w:color w:val="FFFFFF"/>
+          <w:kern w:val="0"/>
+          <w:sz w:val="30"/>
+          <w:szCs w:val="30"/>
+          <w14:ligatures w14:val="none"/>
+        </w:rPr>
+        <w:t>))</w:t>
+      </w:r>
+      <w:r>
+        <w:rPr>
+          <w:rFonts w:ascii="Menlo" w:eastAsia="Times New Roman" w:hAnsi="Menlo" w:cs="Menlo"/>
+          <w:color w:val="7CA668"/>
+          <w:kern w:val="0"/>
+          <w:sz w:val="30"/>
+          <w:szCs w:val="30"/>
+          <w14:ligatures w14:val="none"/>
+        </w:rPr>
+        <w:t xml:space="preserve">#Corresponding </w:t>
+      </w:r>
+      <w:r>
+        <w:rPr>
+          <w:rFonts w:ascii="Menlo" w:eastAsia="Times New Roman" w:hAnsi="Menlo" w:cs="Menlo"/>
+          <w:color w:val="7CA668"/>
+          <w:kern w:val="0"/>
+          <w:sz w:val="30"/>
+          <w:szCs w:val="30"/>
+          <w14:ligatures w14:val="none"/>
+        </w:rPr>
+        <w:t>to below.</w:t>
+      </w:r>
+    </w:p>
+    <w:p/>
+    <w:p>
+      <w:pPr>
+        <w:shd w:val="clear" w:color="auto" w:fill="000000"/>
+        <w:spacing w:after="0" w:line="450" w:lineRule="atLeast"/>
+        <w:rPr>
+          <w:rFonts w:ascii="Menlo" w:eastAsia="Times New Roman" w:hAnsi="Menlo" w:cs="Menlo"/>
+          <w:color w:val="FFFFFF"/>
+          <w:kern w:val="0"/>
+          <w:sz w:val="30"/>
+          <w:szCs w:val="30"/>
+          <w14:ligatures w14:val="none"/>
+        </w:rPr>
+      </w:pPr>
+      <w:r>
+        <w:rPr>
+          <w:rFonts w:ascii="Menlo" w:eastAsia="Times New Roman" w:hAnsi="Menlo" w:cs="Menlo"/>
+          <w:color w:val="FFFFFF"/>
+          <w:kern w:val="0"/>
+          <w:sz w:val="30"/>
+          <w:szCs w:val="30"/>
+          <w14:ligatures w14:val="none"/>
+        </w:rPr>
+        <w:t xml:space="preserve">def </w:t>
+      </w:r>
+      <w:proofErr w:type="spellStart"/>
+      <w:r>
+        <w:rPr>
+          <w:rFonts w:ascii="Menlo" w:eastAsia="Times New Roman" w:hAnsi="Menlo" w:cs="Menlo"/>
+          <w:color w:val="DCDCAA"/>
+          <w:kern w:val="0"/>
+          <w:sz w:val="30"/>
+          <w:szCs w:val="30"/>
+          <w14:ligatures w14:val="none"/>
+        </w:rPr>
+        <w:t>kevin_command</w:t>
+      </w:r>
+      <w:proofErr w:type="spellEnd"/>
+      <w:r>
+        <w:rPr>
+          <w:rFonts w:ascii="Menlo" w:eastAsia="Times New Roman" w:hAnsi="Menlo" w:cs="Menlo"/>
+          <w:color w:val="FFFFFF"/>
+          <w:kern w:val="0"/>
+          <w:sz w:val="30"/>
+          <w:szCs w:val="30"/>
+          <w14:ligatures w14:val="none"/>
+        </w:rPr>
+        <w:t>(</w:t>
+      </w:r>
+      <w:r>
+        <w:rPr>
+          <w:rFonts w:ascii="Menlo" w:eastAsia="Times New Roman" w:hAnsi="Menlo" w:cs="Menlo"/>
+          <w:color w:val="9CDCFE"/>
+          <w:kern w:val="0"/>
+          <w:sz w:val="30"/>
+          <w:szCs w:val="30"/>
+          <w14:ligatures w14:val="none"/>
+        </w:rPr>
+        <w:t>update</w:t>
+      </w:r>
+      <w:r>
+        <w:rPr>
+          <w:rFonts w:ascii="Menlo" w:eastAsia="Times New Roman" w:hAnsi="Menlo" w:cs="Menlo"/>
+          <w:color w:val="FFFFFF"/>
+          <w:kern w:val="0"/>
+          <w:sz w:val="30"/>
+          <w:szCs w:val="30"/>
+          <w14:ligatures w14:val="none"/>
+        </w:rPr>
+        <w:t xml:space="preserve">: </w:t>
+      </w:r>
+      <w:r>
+        <w:rPr>
+          <w:rFonts w:ascii="Menlo" w:eastAsia="Times New Roman" w:hAnsi="Menlo" w:cs="Menlo"/>
+          <w:color w:val="4EC9B0"/>
+          <w:kern w:val="0"/>
+          <w:sz w:val="30"/>
+          <w:szCs w:val="30"/>
+          <w14:ligatures w14:val="none"/>
+        </w:rPr>
+        <w:t>Update</w:t>
+      </w:r>
+      <w:r>
+        <w:rPr>
+          <w:rFonts w:ascii="Menlo" w:eastAsia="Times New Roman" w:hAnsi="Menlo" w:cs="Menlo"/>
+          <w:color w:val="FFFFFF"/>
+          <w:kern w:val="0"/>
+          <w:sz w:val="30"/>
+          <w:szCs w:val="30"/>
+          <w14:ligatures w14:val="none"/>
+        </w:rPr>
+        <w:t xml:space="preserve">, </w:t>
+      </w:r>
+      <w:r>
+        <w:rPr>
+          <w:rFonts w:ascii="Menlo" w:eastAsia="Times New Roman" w:hAnsi="Menlo" w:cs="Menlo"/>
+          <w:color w:val="9CDCFE"/>
+          <w:kern w:val="0"/>
+          <w:sz w:val="30"/>
+          <w:szCs w:val="30"/>
+          <w14:ligatures w14:val="none"/>
+        </w:rPr>
+        <w:t>context</w:t>
+      </w:r>
+      <w:r>
+        <w:rPr>
+          <w:rFonts w:ascii="Menlo" w:eastAsia="Times New Roman" w:hAnsi="Menlo" w:cs="Menlo"/>
+          <w:color w:val="FFFFFF"/>
+          <w:kern w:val="0"/>
+          <w:sz w:val="30"/>
+          <w:szCs w:val="30"/>
+          <w14:ligatures w14:val="none"/>
+        </w:rPr>
+        <w:t xml:space="preserve">: </w:t>
+      </w:r>
+      <w:proofErr w:type="spellStart"/>
+      <w:r>
+        <w:rPr>
+          <w:rFonts w:ascii="Menlo" w:eastAsia="Times New Roman" w:hAnsi="Menlo" w:cs="Menlo"/>
+          <w:color w:val="4EC9B0"/>
+          <w:kern w:val="0"/>
+          <w:sz w:val="30"/>
+          <w:szCs w:val="30"/>
+          <w14:ligatures w14:val="none"/>
+        </w:rPr>
+        <w:t>CallbackContext</w:t>
+      </w:r>
+      <w:proofErr w:type="spellEnd"/>
+      <w:r>
+        <w:rPr>
+          <w:rFonts w:ascii="Menlo" w:eastAsia="Times New Roman" w:hAnsi="Menlo" w:cs="Menlo"/>
+          <w:color w:val="FFFFFF"/>
+          <w:kern w:val="0"/>
+          <w:sz w:val="30"/>
+          <w:szCs w:val="30"/>
+          <w14:ligatures w14:val="none"/>
+        </w:rPr>
+        <w:t xml:space="preserve">) -&gt; </w:t>
+      </w:r>
+      <w:r>
+        <w:rPr>
+          <w:rFonts w:ascii="Menlo" w:eastAsia="Times New Roman" w:hAnsi="Menlo" w:cs="Menlo"/>
+          <w:color w:val="569CD6"/>
+          <w:kern w:val="0"/>
+          <w:sz w:val="30"/>
+          <w:szCs w:val="30"/>
+          <w14:ligatures w14:val="none"/>
+        </w:rPr>
+        <w:t>None</w:t>
+      </w:r>
+      <w:r>
+        <w:rPr>
+          <w:rFonts w:ascii="Menlo" w:eastAsia="Times New Roman" w:hAnsi="Menlo" w:cs="Menlo"/>
+          <w:color w:val="FFFFFF"/>
+          <w:kern w:val="0"/>
+          <w:sz w:val="30"/>
+          <w:szCs w:val="30"/>
+          <w14:ligatures w14:val="none"/>
+        </w:rPr>
+        <w:t>:</w:t>
+      </w:r>
+    </w:p>
+    <w:p>
+      <w:pPr>
+        <w:shd w:val="clear" w:color="auto" w:fill="000000"/>
+        <w:spacing w:after="0" w:line="450" w:lineRule="atLeast"/>
+        <w:rPr>
+          <w:rFonts w:ascii="Menlo" w:eastAsia="Times New Roman" w:hAnsi="Menlo" w:cs="Menlo"/>
+          <w:color w:val="FFFFFF"/>
+          <w:kern w:val="0"/>
+          <w:sz w:val="30"/>
+          <w:szCs w:val="30"/>
+          <w14:ligatures w14:val="none"/>
+        </w:rPr>
+      </w:pPr>
+      <w:r>
+        <w:rPr>
+          <w:rFonts w:ascii="Menlo" w:eastAsia="Times New Roman" w:hAnsi="Menlo" w:cs="Menlo"/>
+          <w:color w:val="FFFFFF"/>
+          <w:kern w:val="0"/>
+          <w:sz w:val="30"/>
+          <w:szCs w:val="30"/>
+          <w14:ligatures w14:val="none"/>
+        </w:rPr>
+        <w:t xml:space="preserve">    """Send a message when the command /hello Kevin"""</w:t>
+      </w:r>
+    </w:p>
+    <w:p>
+      <w:pPr>
+        <w:shd w:val="clear" w:color="auto" w:fill="000000"/>
+        <w:spacing w:after="0" w:line="450" w:lineRule="atLeast"/>
+        <w:rPr>
+          <w:rFonts w:ascii="Menlo" w:eastAsia="Times New Roman" w:hAnsi="Menlo" w:cs="Menlo"/>
+          <w:color w:val="FFFFFF"/>
+          <w:kern w:val="0"/>
+          <w:sz w:val="30"/>
+          <w:szCs w:val="30"/>
+          <w14:ligatures w14:val="none"/>
+        </w:rPr>
+      </w:pPr>
+      <w:r>
+        <w:rPr>
+          <w:rFonts w:ascii="Menlo" w:eastAsia="Times New Roman" w:hAnsi="Menlo" w:cs="Menlo"/>
+          <w:color w:val="FFFFFF"/>
+          <w:kern w:val="0"/>
+          <w:sz w:val="30"/>
+          <w:szCs w:val="30"/>
+          <w14:ligatures w14:val="none"/>
+        </w:rPr>
+        <w:lastRenderedPageBreak/>
+        <w:t xml:space="preserve">    </w:t>
+      </w:r>
+      <w:proofErr w:type="spellStart"/>
+      <w:r>
+        <w:rPr>
+          <w:rFonts w:ascii="Menlo" w:eastAsia="Times New Roman" w:hAnsi="Menlo" w:cs="Menlo"/>
+          <w:color w:val="9CDCFE"/>
+          <w:kern w:val="0"/>
+          <w:sz w:val="30"/>
+          <w:szCs w:val="30"/>
+          <w14:ligatures w14:val="none"/>
+        </w:rPr>
+        <w:t>update</w:t>
+      </w:r>
+      <w:r>
+        <w:rPr>
+          <w:rFonts w:ascii="Menlo" w:eastAsia="Times New Roman" w:hAnsi="Menlo" w:cs="Menlo"/>
+          <w:color w:val="FFFFFF"/>
+          <w:kern w:val="0"/>
+          <w:sz w:val="30"/>
+          <w:szCs w:val="30"/>
+          <w14:ligatures w14:val="none"/>
+        </w:rPr>
+        <w:t>.</w:t>
+      </w:r>
+      <w:r>
+        <w:rPr>
+          <w:rFonts w:ascii="Menlo" w:eastAsia="Times New Roman" w:hAnsi="Menlo" w:cs="Menlo"/>
+          <w:color w:val="9CDCFE"/>
+          <w:kern w:val="0"/>
+          <w:sz w:val="30"/>
+          <w:szCs w:val="30"/>
+          <w14:ligatures w14:val="none"/>
+        </w:rPr>
+        <w:t>message</w:t>
+      </w:r>
+      <w:r>
+        <w:rPr>
+          <w:rFonts w:ascii="Menlo" w:eastAsia="Times New Roman" w:hAnsi="Menlo" w:cs="Menlo"/>
+          <w:color w:val="FFFFFF"/>
+          <w:kern w:val="0"/>
+          <w:sz w:val="30"/>
+          <w:szCs w:val="30"/>
+          <w14:ligatures w14:val="none"/>
+        </w:rPr>
+        <w:t>.</w:t>
+      </w:r>
+      <w:r>
+        <w:rPr>
+          <w:rFonts w:ascii="Menlo" w:eastAsia="Times New Roman" w:hAnsi="Menlo" w:cs="Menlo"/>
+          <w:color w:val="DCDCAA"/>
+          <w:kern w:val="0"/>
+          <w:sz w:val="30"/>
+          <w:szCs w:val="30"/>
+          <w14:ligatures w14:val="none"/>
+        </w:rPr>
+        <w:t>reply_text</w:t>
+      </w:r>
+      <w:proofErr w:type="spellEnd"/>
+      <w:r>
+        <w:rPr>
+          <w:rFonts w:ascii="Menlo" w:eastAsia="Times New Roman" w:hAnsi="Menlo" w:cs="Menlo"/>
+          <w:color w:val="FFFFFF"/>
+          <w:kern w:val="0"/>
+          <w:sz w:val="30"/>
+          <w:szCs w:val="30"/>
+          <w14:ligatures w14:val="none"/>
+        </w:rPr>
+        <w:t xml:space="preserve">('Good </w:t>
+      </w:r>
+      <w:r>
+        <w:rPr>
+          <w:rFonts w:ascii="Menlo" w:eastAsia="Times New Roman" w:hAnsi="Menlo" w:cs="Menlo"/>
+          <w:color w:val="9CDCFE"/>
+          <w:kern w:val="0"/>
+          <w:sz w:val="30"/>
+          <w:szCs w:val="30"/>
+          <w14:ligatures w14:val="none"/>
+        </w:rPr>
+        <w:t>day</w:t>
+      </w:r>
+      <w:r>
+        <w:rPr>
+          <w:rFonts w:ascii="Menlo" w:eastAsia="Times New Roman" w:hAnsi="Menlo" w:cs="Menlo"/>
+          <w:color w:val="FFFFFF"/>
+          <w:kern w:val="0"/>
+          <w:sz w:val="30"/>
+          <w:szCs w:val="30"/>
+          <w14:ligatures w14:val="none"/>
+        </w:rPr>
+        <w:t>, Kevin!')</w:t>
+      </w:r>
+    </w:p>
+    <w:p/>
+    <w:p>
+      <w:r>
+        <w:rPr>
+          <w:noProof/>
+        </w:rPr>
         <w:drawing>
           <wp:inline distT="0" distB="0" distL="0" distR="0" wp14:anchorId="522A2967" wp14:editId="37E7C4FD">
             <wp:extent cx="1664955" cy="1765495"/>
@@ -872,7 +1453,6 @@
           <w:noProof/>
           <w:lang w:val="en-US"/>
         </w:rPr>
-        <w:lastRenderedPageBreak/>
         <w:drawing>
           <wp:inline distT="0" distB="0" distL="0" distR="0" wp14:anchorId="7005AEA4" wp14:editId="5763CFFC">
             <wp:extent cx="5731510" cy="2646045"/>

</xml_diff>